<commit_message>
add Botsford, adjust margins a bit to allow a couple more names on the front
</commit_message>
<xml_diff>
--- a/NWFLUG/mtg-2016-08-01/known-attendees.docx
+++ b/NWFLUG/mtg-2016-08-01/known-attendees.docx
@@ -4,7 +4,7 @@
   <w:body>
     <w:p>
       <w:pPr>
-        <w:spacing w:line="288" w:lineRule="auto"/>
+        <w:spacing w:line="240" w:lineRule="auto"/>
         <w:rPr>
           <w:rFonts w:cs="Times New Roman"/>
           <w:b/>
@@ -28,8 +28,8 @@
         <w:rPr>
           <w:rFonts w:cs="Times New Roman"/>
           <w:b/>
-          <w:sz w:val="28"/>
-          <w:szCs w:val="28"/>
+          <w:sz w:val="20"/>
+          <w:szCs w:val="20"/>
         </w:rPr>
       </w:pPr>
       <w:r>
@@ -44,16 +44,6 @@
     </w:p>
     <w:p>
       <w:pPr>
-        <w:spacing w:line="240" w:lineRule="auto"/>
-        <w:rPr>
-          <w:rFonts w:cs="Times New Roman"/>
-          <w:sz w:val="28"/>
-          <w:szCs w:val="28"/>
-        </w:rPr>
-      </w:pPr>
-    </w:p>
-    <w:p>
-      <w:pPr>
         <w:spacing w:line="288" w:lineRule="auto"/>
         <w:jc w:val="center"/>
         <w:rPr>
@@ -61,6 +51,13 @@
           <w:sz w:val="22"/>
         </w:rPr>
       </w:pPr>
+      <w:r>
+        <w:rPr>
+          <w:rFonts w:cs="Times New Roman"/>
+          <w:sz w:val="22"/>
+        </w:rPr>
+        <w:t xml:space="preserve"> </w:t>
+      </w:r>
       <w:r>
         <w:rPr>
           <w:rFonts w:cs="Times New Roman"/>
@@ -617,12 +614,14 @@
                 <w:rFonts w:cs="Times New Roman"/>
               </w:rPr>
             </w:pPr>
-            <w:r>
-              <w:rPr>
-                <w:rFonts w:cs="Times New Roman"/>
-              </w:rPr>
-              <w:t>Boudreaux</w:t>
-            </w:r>
+            <w:proofErr w:type="spellStart"/>
+            <w:r>
+              <w:rPr>
+                <w:rFonts w:cs="Times New Roman"/>
+              </w:rPr>
+              <w:t>Botsford</w:t>
+            </w:r>
+            <w:proofErr w:type="spellEnd"/>
           </w:p>
         </w:tc>
         <w:tc>
@@ -643,7 +642,7 @@
               <w:rPr>
                 <w:rFonts w:cs="Times New Roman"/>
               </w:rPr>
-              <w:t>Ellis</w:t>
+              <w:t>William</w:t>
             </w:r>
           </w:p>
         </w:tc>
@@ -668,7 +667,7 @@
                 <w:rFonts w:cs="Times New Roman"/>
                 <w:shd w:val="clear" w:color="auto" w:fill="FFFFFF"/>
               </w:rPr>
-              <w:t>ellisboudr@aol.com</w:t>
+              <w:t>wcbotsford@gmail.com</w:t>
             </w:r>
           </w:p>
         </w:tc>
@@ -731,7 +730,7 @@
               <w:rPr>
                 <w:rFonts w:cs="Times New Roman"/>
               </w:rPr>
-              <w:t>Bowyer</w:t>
+              <w:t>Boudreaux</w:t>
             </w:r>
           </w:p>
         </w:tc>
@@ -753,7 +752,7 @@
               <w:rPr>
                 <w:rFonts w:cs="Times New Roman"/>
               </w:rPr>
-              <w:t>Pat</w:t>
+              <w:t>Ellis</w:t>
             </w:r>
           </w:p>
         </w:tc>
@@ -778,7 +777,7 @@
                 <w:rFonts w:cs="Times New Roman"/>
                 <w:shd w:val="clear" w:color="auto" w:fill="FFFFFF"/>
               </w:rPr>
-              <w:t>patrick1934@cox.net</w:t>
+              <w:t>ellisboudr@aol.com</w:t>
             </w:r>
           </w:p>
         </w:tc>
@@ -841,7 +840,7 @@
               <w:rPr>
                 <w:rFonts w:cs="Times New Roman"/>
               </w:rPr>
-              <w:t>Browder</w:t>
+              <w:t>Bowyer</w:t>
             </w:r>
           </w:p>
         </w:tc>
@@ -863,7 +862,7 @@
               <w:rPr>
                 <w:rFonts w:cs="Times New Roman"/>
               </w:rPr>
-              <w:t>Tom</w:t>
+              <w:t>Pat</w:t>
             </w:r>
           </w:p>
         </w:tc>
@@ -888,7 +887,7 @@
                 <w:rFonts w:cs="Times New Roman"/>
                 <w:shd w:val="clear" w:color="auto" w:fill="FFFFFF"/>
               </w:rPr>
-              <w:t>tom.browder@gmail.com</w:t>
+              <w:t>patrick1934@cox.net</w:t>
             </w:r>
           </w:p>
         </w:tc>
@@ -907,13 +906,6 @@
                 <w:shd w:val="clear" w:color="auto" w:fill="FFFFFF"/>
               </w:rPr>
             </w:pPr>
-            <w:r>
-              <w:rPr>
-                <w:rFonts w:cs="Times New Roman"/>
-                <w:shd w:val="clear" w:color="auto" w:fill="FFFFFF"/>
-              </w:rPr>
-              <w:t>EPT</w:t>
-            </w:r>
           </w:p>
         </w:tc>
       </w:tr>
@@ -958,7 +950,7 @@
               <w:rPr>
                 <w:rFonts w:cs="Times New Roman"/>
               </w:rPr>
-              <w:t>Brum</w:t>
+              <w:t>Browder</w:t>
             </w:r>
           </w:p>
         </w:tc>
@@ -980,7 +972,7 @@
               <w:rPr>
                 <w:rFonts w:cs="Times New Roman"/>
               </w:rPr>
-              <w:t>Antonio</w:t>
+              <w:t>Tom</w:t>
             </w:r>
           </w:p>
         </w:tc>
@@ -997,13 +989,15 @@
             <w:pPr>
               <w:rPr>
                 <w:rFonts w:cs="Times New Roman"/>
-              </w:rPr>
-            </w:pPr>
-            <w:r>
-              <w:rPr>
-                <w:rFonts w:cs="Times New Roman"/>
-              </w:rPr>
-              <w:t>command_1@hotmail.com</w:t>
+                <w:shd w:val="clear" w:color="auto" w:fill="FFFFFF"/>
+              </w:rPr>
+            </w:pPr>
+            <w:r>
+              <w:rPr>
+                <w:rFonts w:cs="Times New Roman"/>
+                <w:shd w:val="clear" w:color="auto" w:fill="FFFFFF"/>
+              </w:rPr>
+              <w:t>tom.browder@gmail.com</w:t>
             </w:r>
           </w:p>
         </w:tc>
@@ -1019,13 +1013,15 @@
             <w:pPr>
               <w:rPr>
                 <w:rFonts w:cs="Times New Roman"/>
-              </w:rPr>
-            </w:pPr>
-            <w:r>
-              <w:rPr>
-                <w:rFonts w:cs="Times New Roman"/>
-              </w:rPr>
-              <w:t>E</w:t>
+                <w:shd w:val="clear" w:color="auto" w:fill="FFFFFF"/>
+              </w:rPr>
+            </w:pPr>
+            <w:r>
+              <w:rPr>
+                <w:rFonts w:cs="Times New Roman"/>
+                <w:shd w:val="clear" w:color="auto" w:fill="FFFFFF"/>
+              </w:rPr>
+              <w:t>EPT</w:t>
             </w:r>
           </w:p>
         </w:tc>
@@ -1071,7 +1067,7 @@
               <w:rPr>
                 <w:rFonts w:cs="Times New Roman"/>
               </w:rPr>
-              <w:t>Burk</w:t>
+              <w:t>Brum</w:t>
             </w:r>
           </w:p>
         </w:tc>
@@ -1093,7 +1089,7 @@
               <w:rPr>
                 <w:rFonts w:cs="Times New Roman"/>
               </w:rPr>
-              <w:t>Jack</w:t>
+              <w:t>Antonio</w:t>
             </w:r>
           </w:p>
         </w:tc>
@@ -1110,15 +1106,13 @@
             <w:pPr>
               <w:rPr>
                 <w:rFonts w:cs="Times New Roman"/>
-                <w:shd w:val="clear" w:color="auto" w:fill="FFFFFF"/>
-              </w:rPr>
-            </w:pPr>
-            <w:r>
-              <w:rPr>
-                <w:rFonts w:cs="Times New Roman"/>
-                <w:shd w:val="clear" w:color="auto" w:fill="FFFFFF"/>
-              </w:rPr>
-              <w:t>lyndary@live.com</w:t>
+              </w:rPr>
+            </w:pPr>
+            <w:r>
+              <w:rPr>
+                <w:rFonts w:cs="Times New Roman"/>
+              </w:rPr>
+              <w:t>command_1@hotmail.com</w:t>
             </w:r>
           </w:p>
         </w:tc>
@@ -1134,15 +1128,13 @@
             <w:pPr>
               <w:rPr>
                 <w:rFonts w:cs="Times New Roman"/>
-                <w:shd w:val="clear" w:color="auto" w:fill="FFFFFF"/>
-              </w:rPr>
-            </w:pPr>
-            <w:r>
-              <w:rPr>
-                <w:rFonts w:cs="Times New Roman"/>
-                <w:shd w:val="clear" w:color="auto" w:fill="FFFFFF"/>
-              </w:rPr>
-              <w:t>P</w:t>
+              </w:rPr>
+            </w:pPr>
+            <w:r>
+              <w:rPr>
+                <w:rFonts w:cs="Times New Roman"/>
+              </w:rPr>
+              <w:t>E</w:t>
             </w:r>
           </w:p>
         </w:tc>
@@ -1188,7 +1180,7 @@
               <w:rPr>
                 <w:rFonts w:cs="Times New Roman"/>
               </w:rPr>
-              <w:t>Carter</w:t>
+              <w:t>Burk</w:t>
             </w:r>
           </w:p>
         </w:tc>
@@ -1210,7 +1202,7 @@
               <w:rPr>
                 <w:rFonts w:cs="Times New Roman"/>
               </w:rPr>
-              <w:t>Louis</w:t>
+              <w:t>Jack</w:t>
             </w:r>
           </w:p>
         </w:tc>
@@ -1235,7 +1227,7 @@
                 <w:rFonts w:cs="Times New Roman"/>
                 <w:shd w:val="clear" w:color="auto" w:fill="FFFFFF"/>
               </w:rPr>
-              <w:t>lcarter194@gmail.com</w:t>
+              <w:t>lyndary@live.com</w:t>
             </w:r>
           </w:p>
         </w:tc>
@@ -1254,6 +1246,13 @@
                 <w:shd w:val="clear" w:color="auto" w:fill="FFFFFF"/>
               </w:rPr>
             </w:pPr>
+            <w:r>
+              <w:rPr>
+                <w:rFonts w:cs="Times New Roman"/>
+                <w:shd w:val="clear" w:color="auto" w:fill="FFFFFF"/>
+              </w:rPr>
+              <w:t>P</w:t>
+            </w:r>
           </w:p>
         </w:tc>
       </w:tr>
@@ -1298,7 +1297,7 @@
               <w:rPr>
                 <w:rFonts w:cs="Times New Roman"/>
               </w:rPr>
-              <w:t>Cornitius</w:t>
+              <w:t>Carter</w:t>
             </w:r>
           </w:p>
         </w:tc>
@@ -1320,7 +1319,7 @@
               <w:rPr>
                 <w:rFonts w:cs="Times New Roman"/>
               </w:rPr>
-              <w:t>Zachery</w:t>
+              <w:t>Louis</w:t>
             </w:r>
           </w:p>
         </w:tc>
@@ -1345,7 +1344,7 @@
                 <w:rFonts w:cs="Times New Roman"/>
                 <w:shd w:val="clear" w:color="auto" w:fill="FFFFFF"/>
               </w:rPr>
-              <w:t>zackerycorn@gmail.com</w:t>
+              <w:t>lcarter194@gmail.com</w:t>
             </w:r>
           </w:p>
         </w:tc>
@@ -1387,6 +1386,116 @@
                 <w:rFonts w:cs="Times New Roman"/>
               </w:rPr>
               <w:t>11</w:t>
+            </w:r>
+          </w:p>
+        </w:tc>
+        <w:tc>
+          <w:tcPr>
+            <w:tcW w:w="1417" w:type="dxa"/>
+            <w:shd w:val="clear" w:color="auto" w:fill="auto"/>
+            <w:tcMar>
+              <w:left w:w="115" w:type="dxa"/>
+            </w:tcMar>
+          </w:tcPr>
+          <w:p>
+            <w:pPr>
+              <w:rPr>
+                <w:rFonts w:cs="Times New Roman"/>
+              </w:rPr>
+            </w:pPr>
+            <w:r>
+              <w:rPr>
+                <w:rFonts w:cs="Times New Roman"/>
+              </w:rPr>
+              <w:t>Cornitius</w:t>
+            </w:r>
+          </w:p>
+        </w:tc>
+        <w:tc>
+          <w:tcPr>
+            <w:tcW w:w="1620" w:type="dxa"/>
+            <w:shd w:val="clear" w:color="auto" w:fill="auto"/>
+            <w:tcMar>
+              <w:left w:w="115" w:type="dxa"/>
+            </w:tcMar>
+          </w:tcPr>
+          <w:p>
+            <w:pPr>
+              <w:rPr>
+                <w:rFonts w:cs="Times New Roman"/>
+              </w:rPr>
+            </w:pPr>
+            <w:r>
+              <w:rPr>
+                <w:rFonts w:cs="Times New Roman"/>
+              </w:rPr>
+              <w:t>Zachery</w:t>
+            </w:r>
+          </w:p>
+        </w:tc>
+        <w:tc>
+          <w:tcPr>
+            <w:tcW w:w="4468" w:type="dxa"/>
+            <w:gridSpan w:val="2"/>
+            <w:shd w:val="clear" w:color="auto" w:fill="auto"/>
+            <w:tcMar>
+              <w:left w:w="115" w:type="dxa"/>
+            </w:tcMar>
+          </w:tcPr>
+          <w:p>
+            <w:pPr>
+              <w:rPr>
+                <w:rFonts w:cs="Times New Roman"/>
+                <w:shd w:val="clear" w:color="auto" w:fill="FFFFFF"/>
+              </w:rPr>
+            </w:pPr>
+            <w:r>
+              <w:rPr>
+                <w:rFonts w:cs="Times New Roman"/>
+                <w:shd w:val="clear" w:color="auto" w:fill="FFFFFF"/>
+              </w:rPr>
+              <w:t>zackerycorn@gmail.com</w:t>
+            </w:r>
+          </w:p>
+        </w:tc>
+        <w:tc>
+          <w:tcPr>
+            <w:tcW w:w="1465" w:type="dxa"/>
+            <w:shd w:val="clear" w:color="auto" w:fill="auto"/>
+            <w:tcMar>
+              <w:left w:w="115" w:type="dxa"/>
+            </w:tcMar>
+          </w:tcPr>
+          <w:p>
+            <w:pPr>
+              <w:rPr>
+                <w:rFonts w:cs="Times New Roman"/>
+                <w:shd w:val="clear" w:color="auto" w:fill="FFFFFF"/>
+              </w:rPr>
+            </w:pPr>
+          </w:p>
+        </w:tc>
+      </w:tr>
+      <w:tr>
+        <w:tc>
+          <w:tcPr>
+            <w:tcW w:w="620" w:type="dxa"/>
+            <w:shd w:val="clear" w:color="auto" w:fill="auto"/>
+            <w:tcMar>
+              <w:left w:w="115" w:type="dxa"/>
+            </w:tcMar>
+          </w:tcPr>
+          <w:p>
+            <w:pPr>
+              <w:rPr>
+                <w:rFonts w:cs="Times New Roman"/>
+              </w:rPr>
+            </w:pPr>
+            <w:r>
+              <w:rPr>
+                <w:rFonts w:cs="Times New Roman"/>
+              </w:rPr>
+              <w:t>12</w:t>
             </w:r>
           </w:p>
         </w:tc>
@@ -1506,7 +1615,7 @@
               <w:rPr>
                 <w:rFonts w:cs="Times New Roman"/>
               </w:rPr>
-              <w:t>12</w:t>
+              <w:t>13</w:t>
             </w:r>
           </w:p>
         </w:tc>
@@ -1616,7 +1725,7 @@
               <w:rPr>
                 <w:rFonts w:cs="Times New Roman"/>
               </w:rPr>
-              <w:t>13</w:t>
+              <w:t>14</w:t>
             </w:r>
           </w:p>
         </w:tc>
@@ -1733,7 +1842,7 @@
               <w:rPr>
                 <w:rFonts w:cs="Times New Roman"/>
               </w:rPr>
-              <w:t>14</w:t>
+              <w:t>15</w:t>
             </w:r>
           </w:p>
         </w:tc>
@@ -1849,7 +1958,7 @@
               <w:rPr>
                 <w:rFonts w:cs="Times New Roman"/>
               </w:rPr>
-              <w:t>15</w:t>
+              <w:t>16</w:t>
             </w:r>
           </w:p>
         </w:tc>
@@ -1942,14 +2051,7 @@
                 <w:rFonts w:cs="Times New Roman"/>
                 <w:shd w:val="clear" w:color="auto" w:fill="FFFFFF"/>
               </w:rPr>
-              <w:t>P</w:t>
-            </w:r>
-            <w:r>
-              <w:rPr>
-                <w:rFonts w:cs="Times New Roman"/>
-                <w:shd w:val="clear" w:color="auto" w:fill="FFFFFF"/>
-              </w:rPr>
-              <w:t>T</w:t>
+              <w:t>PT</w:t>
             </w:r>
           </w:p>
         </w:tc>
@@ -1973,7 +2075,7 @@
               <w:rPr>
                 <w:rFonts w:cs="Times New Roman"/>
               </w:rPr>
-              <w:t>16</w:t>
+              <w:t>17</w:t>
             </w:r>
           </w:p>
         </w:tc>
@@ -2083,7 +2185,7 @@
               <w:rPr>
                 <w:rFonts w:cs="Times New Roman"/>
               </w:rPr>
-              <w:t>17</w:t>
+              <w:t>18</w:t>
             </w:r>
           </w:p>
         </w:tc>
@@ -2193,7 +2295,7 @@
               <w:rPr>
                 <w:rFonts w:cs="Times New Roman"/>
               </w:rPr>
-              <w:t>18</w:t>
+              <w:t>20</w:t>
             </w:r>
           </w:p>
         </w:tc>
@@ -2310,7 +2412,7 @@
               <w:rPr>
                 <w:rFonts w:cs="Times New Roman"/>
               </w:rPr>
-              <w:t>20</w:t>
+              <w:t>21</w:t>
             </w:r>
           </w:p>
         </w:tc>
@@ -2534,7 +2636,7 @@
               <w:rPr>
                 <w:rFonts w:cs="Times New Roman"/>
               </w:rPr>
-              <w:t>21</w:t>
+              <w:t>22</w:t>
             </w:r>
           </w:p>
         </w:tc>
@@ -2647,7 +2749,7 @@
               <w:rPr>
                 <w:rFonts w:cs="Times New Roman"/>
               </w:rPr>
-              <w:t>22</w:t>
+              <w:t>23</w:t>
             </w:r>
           </w:p>
         </w:tc>
@@ -2764,7 +2866,7 @@
               <w:rPr>
                 <w:rFonts w:cs="Times New Roman"/>
               </w:rPr>
-              <w:t>23</w:t>
+              <w:t>24</w:t>
             </w:r>
           </w:p>
         </w:tc>
@@ -2874,7 +2976,7 @@
               <w:rPr>
                 <w:rFonts w:cs="Times New Roman"/>
               </w:rPr>
-              <w:t>24</w:t>
+              <w:t>25</w:t>
             </w:r>
           </w:p>
         </w:tc>
@@ -2986,7 +3088,7 @@
               <w:rPr>
                 <w:rFonts w:cs="Times New Roman"/>
               </w:rPr>
-              <w:t>25</w:t>
+              <w:t>26</w:t>
             </w:r>
           </w:p>
         </w:tc>
@@ -3102,7 +3204,7 @@
               <w:rPr>
                 <w:rFonts w:cs="Times New Roman"/>
               </w:rPr>
-              <w:t>26</w:t>
+              <w:t>27</w:t>
             </w:r>
           </w:p>
         </w:tc>
@@ -3124,19 +3226,7 @@
               <w:rPr>
                 <w:rFonts w:cs="Times New Roman"/>
               </w:rPr>
-              <w:t>Outhaith</w:t>
-            </w:r>
-            <w:r>
-              <w:rPr>
-                <w:rFonts w:cs="Times New Roman"/>
-              </w:rPr>
-              <w:t>a</w:t>
-            </w:r>
-            <w:r>
-              <w:rPr>
-                <w:rFonts w:cs="Times New Roman"/>
-              </w:rPr>
-              <w:t>ny</w:t>
+              <w:t>Outhaithany</w:t>
             </w:r>
           </w:p>
         </w:tc>
@@ -3158,13 +3248,7 @@
               <w:rPr>
                 <w:rFonts w:cs="Times New Roman"/>
               </w:rPr>
-              <w:t>O</w:t>
-            </w:r>
-            <w:r>
-              <w:rPr>
-                <w:rFonts w:cs="Times New Roman"/>
-              </w:rPr>
-              <w:t>.T.</w:t>
+              <w:t>O.T.</w:t>
             </w:r>
           </w:p>
         </w:tc>
@@ -3230,7 +3314,7 @@
               <w:rPr>
                 <w:rFonts w:cs="Times New Roman"/>
               </w:rPr>
-              <w:t>27</w:t>
+              <w:t>28</w:t>
             </w:r>
           </w:p>
         </w:tc>
@@ -3342,7 +3426,7 @@
               <w:rPr>
                 <w:rFonts w:cs="Times New Roman"/>
               </w:rPr>
-              <w:t>28</w:t>
+              <w:t>29</w:t>
             </w:r>
           </w:p>
         </w:tc>
@@ -3452,7 +3536,7 @@
               <w:rPr>
                 <w:rFonts w:cs="Times New Roman"/>
               </w:rPr>
-              <w:t>29</w:t>
+              <w:t>30</w:t>
             </w:r>
           </w:p>
         </w:tc>
@@ -3569,7 +3653,7 @@
               <w:rPr>
                 <w:rFonts w:cs="Times New Roman"/>
               </w:rPr>
-              <w:t>30</w:t>
+              <w:t>31</w:t>
             </w:r>
           </w:p>
         </w:tc>
@@ -3686,7 +3770,7 @@
               <w:rPr>
                 <w:rFonts w:cs="Times New Roman"/>
               </w:rPr>
-              <w:t>31</w:t>
+              <w:t>32</w:t>
             </w:r>
           </w:p>
         </w:tc>
@@ -3808,7 +3892,7 @@
               <w:rPr>
                 <w:rFonts w:cs="Times New Roman"/>
               </w:rPr>
-              <w:t>32</w:t>
+              <w:t>33</w:t>
             </w:r>
           </w:p>
         </w:tc>
@@ -3924,7 +4008,7 @@
               <w:rPr>
                 <w:rFonts w:cs="Times New Roman"/>
               </w:rPr>
-              <w:t>33</w:t>
+              <w:t>34</w:t>
             </w:r>
           </w:p>
         </w:tc>
@@ -4040,7 +4124,7 @@
               <w:rPr>
                 <w:rFonts w:cs="Times New Roman"/>
               </w:rPr>
-              <w:t>34</w:t>
+              <w:t>35</w:t>
             </w:r>
           </w:p>
         </w:tc>
@@ -4147,7 +4231,7 @@
               <w:rPr>
                 <w:rFonts w:cs="Times New Roman"/>
               </w:rPr>
-              <w:t>35</w:t>
+              <w:t>36</w:t>
             </w:r>
           </w:p>
         </w:tc>
@@ -4260,7 +4344,7 @@
               <w:rPr>
                 <w:rFonts w:cs="Times New Roman"/>
               </w:rPr>
-              <w:t>36</w:t>
+              <w:t>37</w:t>
             </w:r>
           </w:p>
         </w:tc>
@@ -4373,7 +4457,7 @@
               <w:rPr>
                 <w:rFonts w:cs="Times New Roman"/>
               </w:rPr>
-              <w:t>37</w:t>
+              <w:t>38</w:t>
             </w:r>
           </w:p>
         </w:tc>
@@ -4486,7 +4570,7 @@
               <w:rPr>
                 <w:rFonts w:cs="Times New Roman"/>
               </w:rPr>
-              <w:t>38</w:t>
+              <w:t>39</w:t>
             </w:r>
           </w:p>
         </w:tc>
@@ -4599,7 +4683,7 @@
               <w:rPr>
                 <w:rFonts w:cs="Times New Roman"/>
               </w:rPr>
-              <w:t>39</w:t>
+              <w:t>40</w:t>
             </w:r>
           </w:p>
         </w:tc>
@@ -4706,7 +4790,7 @@
               <w:rPr>
                 <w:rFonts w:cs="Times New Roman"/>
               </w:rPr>
-              <w:t>40</w:t>
+              <w:t>41</w:t>
             </w:r>
           </w:p>
         </w:tc>
@@ -4795,7 +4879,7 @@
               <w:rPr>
                 <w:rFonts w:cs="Times New Roman"/>
               </w:rPr>
-              <w:t>41</w:t>
+              <w:t>42</w:t>
             </w:r>
           </w:p>
         </w:tc>
@@ -4880,6 +4964,101 @@
                 <w:rFonts w:cs="Times New Roman"/>
               </w:rPr>
             </w:pPr>
+            <w:r>
+              <w:rPr>
+                <w:rFonts w:cs="Times New Roman"/>
+              </w:rPr>
+              <w:t>43</w:t>
+            </w:r>
+          </w:p>
+        </w:tc>
+        <w:tc>
+          <w:tcPr>
+            <w:tcW w:w="1417" w:type="dxa"/>
+            <w:shd w:val="clear" w:color="auto" w:fill="auto"/>
+            <w:tcMar>
+              <w:left w:w="115" w:type="dxa"/>
+            </w:tcMar>
+          </w:tcPr>
+          <w:p>
+            <w:pPr>
+              <w:rPr>
+                <w:rFonts w:cs="Times New Roman"/>
+              </w:rPr>
+            </w:pPr>
+          </w:p>
+        </w:tc>
+        <w:tc>
+          <w:tcPr>
+            <w:tcW w:w="1620" w:type="dxa"/>
+            <w:shd w:val="clear" w:color="auto" w:fill="auto"/>
+            <w:tcMar>
+              <w:left w:w="115" w:type="dxa"/>
+            </w:tcMar>
+          </w:tcPr>
+          <w:p>
+            <w:pPr>
+              <w:rPr>
+                <w:rFonts w:cs="Times New Roman"/>
+              </w:rPr>
+            </w:pPr>
+          </w:p>
+        </w:tc>
+        <w:tc>
+          <w:tcPr>
+            <w:tcW w:w="4468" w:type="dxa"/>
+            <w:gridSpan w:val="2"/>
+            <w:shd w:val="clear" w:color="auto" w:fill="auto"/>
+            <w:tcMar>
+              <w:left w:w="115" w:type="dxa"/>
+            </w:tcMar>
+          </w:tcPr>
+          <w:p>
+            <w:pPr>
+              <w:rPr>
+                <w:rFonts w:cs="Times New Roman"/>
+              </w:rPr>
+            </w:pPr>
+          </w:p>
+        </w:tc>
+        <w:tc>
+          <w:tcPr>
+            <w:tcW w:w="1465" w:type="dxa"/>
+            <w:shd w:val="clear" w:color="auto" w:fill="auto"/>
+            <w:tcMar>
+              <w:left w:w="115" w:type="dxa"/>
+            </w:tcMar>
+          </w:tcPr>
+          <w:p>
+            <w:pPr>
+              <w:rPr>
+                <w:rFonts w:cs="Times New Roman"/>
+              </w:rPr>
+            </w:pPr>
+          </w:p>
+        </w:tc>
+      </w:tr>
+      <w:tr>
+        <w:tc>
+          <w:tcPr>
+            <w:tcW w:w="620" w:type="dxa"/>
+            <w:shd w:val="clear" w:color="auto" w:fill="auto"/>
+            <w:tcMar>
+              <w:left w:w="115" w:type="dxa"/>
+            </w:tcMar>
+          </w:tcPr>
+          <w:p>
+            <w:pPr>
+              <w:rPr>
+                <w:rFonts w:cs="Times New Roman"/>
+              </w:rPr>
+            </w:pPr>
+            <w:r>
+              <w:rPr>
+                <w:rFonts w:cs="Times New Roman"/>
+              </w:rPr>
+              <w:t>44</w:t>
+            </w:r>
           </w:p>
         </w:tc>
         <w:tc>
@@ -6255,9 +6434,9 @@
       </w:pPr>
     </w:p>
     <w:sectPr>
-      <w:footerReference w:type="default" r:id="rId6"/>
+      <w:footerReference w:type="default" r:id="rId7"/>
       <w:pgSz w:w="12240" w:h="15840"/>
-      <w:pgMar w:top="720" w:right="1440" w:bottom="720" w:left="1440" w:header="0" w:footer="720" w:gutter="0"/>
+      <w:pgMar w:top="720" w:right="1440" w:bottom="576" w:left="1440" w:header="0" w:footer="720" w:gutter="0"/>
       <w:cols w:space="720"/>
       <w:formProt w:val="0"/>
       <w:docGrid w:linePitch="360" w:charSpace="-6145"/>
@@ -6328,11 +6507,6 @@
       </w:p>
     </w:sdtContent>
   </w:sdt>
-  <w:p>
-    <w:pPr>
-      <w:pStyle w:val="Footer"/>
-    </w:pPr>
-  </w:p>
 </w:ftr>
 </file>
 
@@ -7020,4 +7194,16 @@
   <a:objectDefaults/>
   <a:extraClrSchemeLst/>
 </a:theme>
+</file>
+
+<file path=customXml/item1.xml><?xml version="1.0" encoding="utf-8"?>
+<b:Sources xmlns:b="http://schemas.openxmlformats.org/officeDocument/2006/bibliography" xmlns="http://schemas.openxmlformats.org/officeDocument/2006/bibliography" SelectedStyle="\APA.XSL" StyleName="APA Fifth Edition"/>
+</file>
+
+<file path=customXml/itemProps1.xml><?xml version="1.0" encoding="utf-8"?>
+<ds:datastoreItem xmlns:ds="http://schemas.openxmlformats.org/officeDocument/2006/customXml" ds:itemID="{5308B5EA-DAFD-44B7-90C6-5C8909AA1CEF}">
+  <ds:schemaRefs>
+    <ds:schemaRef ds:uri="http://schemas.openxmlformats.org/officeDocument/2006/bibliography"/>
+  </ds:schemaRefs>
+</ds:datastoreItem>
 </file>
</xml_diff>